<commit_message>
added part 4 after training to report
</commit_message>
<xml_diff>
--- a/Computer Vision/PA4-hyperparameter_tuning/PA4_Report.docx
+++ b/Computer Vision/PA4-hyperparameter_tuning/PA4_Report.docx
@@ -42,8 +42,104 @@
       <w:pPr>
         <w:pStyle w:val="NoSpacing"/>
       </w:pPr>
+      <w:r>
+        <w:t xml:space="preserve">2) </w:t>
+      </w:r>
+      <w:r>
+        <w:t>Accuracy after training on 12 epochs (default): 99.08%</w:t>
+      </w:r>
+    </w:p>
+    <w:p>
+      <w:pPr>
+        <w:pStyle w:val="NoSpacing"/>
+      </w:pPr>
+    </w:p>
+    <w:p>
+      <w:pPr>
+        <w:pStyle w:val="NoSpacing"/>
+      </w:pPr>
+      <w:r>
+        <w:t xml:space="preserve">3) model: conv </w:t>
+      </w:r>
+      <w:r>
+        <w:sym w:font="Wingdings" w:char="F0E0"/>
+      </w:r>
+      <w:r>
+        <w:t xml:space="preserve"> </w:t>
+      </w:r>
+      <w:proofErr w:type="spellStart"/>
+      <w:r>
+        <w:t>conv</w:t>
+      </w:r>
+      <w:proofErr w:type="spellEnd"/>
+      <w:r>
+        <w:t xml:space="preserve"> </w:t>
+      </w:r>
+      <w:r>
+        <w:sym w:font="Wingdings" w:char="F0E0"/>
+      </w:r>
+      <w:r>
+        <w:t xml:space="preserve"> max-pooling </w:t>
+      </w:r>
+      <w:r>
+        <w:sym w:font="Wingdings" w:char="F0E0"/>
+      </w:r>
+      <w:r>
+        <w:t xml:space="preserve"> dropout </w:t>
+      </w:r>
+      <w:r>
+        <w:sym w:font="Wingdings" w:char="F0E0"/>
+      </w:r>
+      <w:r>
+        <w:t xml:space="preserve"> flatten </w:t>
+      </w:r>
       <w:bookmarkStart w:id="0" w:name="_GoBack"/>
       <w:bookmarkEnd w:id="0"/>
+      <w:r>
+        <w:sym w:font="Wingdings" w:char="F0E0"/>
+      </w:r>
+      <w:r>
+        <w:t xml:space="preserve"> FC </w:t>
+      </w:r>
+      <w:r>
+        <w:sym w:font="Wingdings" w:char="F0E0"/>
+      </w:r>
+      <w:r>
+        <w:t xml:space="preserve">dropout </w:t>
+      </w:r>
+      <w:r>
+        <w:sym w:font="Wingdings" w:char="F0E0"/>
+      </w:r>
+      <w:r>
+        <w:t xml:space="preserve"> FC</w:t>
+      </w:r>
+    </w:p>
+    <w:p>
+      <w:pPr>
+        <w:pStyle w:val="NoSpacing"/>
+      </w:pPr>
+    </w:p>
+    <w:p>
+      <w:pPr>
+        <w:pStyle w:val="NoSpacing"/>
+      </w:pPr>
+      <w:r>
+        <w:t xml:space="preserve">4) </w:t>
+      </w:r>
+      <w:r>
+        <w:t xml:space="preserve">Accuracy after training on 30 epochs: </w:t>
+      </w:r>
+      <w:r>
+        <w:t>99.12%</w:t>
+      </w:r>
+    </w:p>
+    <w:p>
+      <w:pPr>
+        <w:pStyle w:val="NoSpacing"/>
+      </w:pPr>
+      <w:r>
+        <w:t>Loss after training on 30 epochs: 0.02866379</w:t>
+      </w:r>
     </w:p>
     <w:sectPr>
       <w:pgSz w:w="12240" w:h="15840"/>

</xml_diff>

<commit_message>
added train+test accuracies and loss plots to report
</commit_message>
<xml_diff>
--- a/Computer Vision/PA4-hyperparameter_tuning/PA4_Report.docx
+++ b/Computer Vision/PA4-hyperparameter_tuning/PA4_Report.docx
@@ -93,52 +93,227 @@
       <w:r>
         <w:t xml:space="preserve"> flatten </w:t>
       </w:r>
+      <w:r>
+        <w:sym w:font="Wingdings" w:char="F0E0"/>
+      </w:r>
+      <w:r>
+        <w:t xml:space="preserve"> FC </w:t>
+      </w:r>
+      <w:r>
+        <w:sym w:font="Wingdings" w:char="F0E0"/>
+      </w:r>
+      <w:r>
+        <w:t xml:space="preserve">dropout </w:t>
+      </w:r>
+      <w:r>
+        <w:sym w:font="Wingdings" w:char="F0E0"/>
+      </w:r>
+      <w:r>
+        <w:t xml:space="preserve"> FC</w:t>
+      </w:r>
+    </w:p>
+    <w:p>
+      <w:pPr>
+        <w:pStyle w:val="NoSpacing"/>
+      </w:pPr>
+    </w:p>
+    <w:p>
+      <w:pPr>
+        <w:pStyle w:val="NoSpacing"/>
+      </w:pPr>
+      <w:r>
+        <w:t xml:space="preserve">4) </w:t>
+      </w:r>
+      <w:r>
+        <w:t xml:space="preserve">Accuracy after training on 30 epochs: </w:t>
+      </w:r>
+      <w:r>
+        <w:t>99.1</w:t>
+      </w:r>
+      <w:r>
+        <w:t>2</w:t>
+      </w:r>
+      <w:r>
+        <w:t>%</w:t>
+      </w:r>
+    </w:p>
+    <w:p>
+      <w:pPr>
+        <w:pStyle w:val="NoSpacing"/>
+      </w:pPr>
+      <w:r>
+        <w:t>Loss after training on 30 epochs: 0.02866379</w:t>
+      </w:r>
+    </w:p>
+    <w:p>
+      <w:pPr>
+        <w:pStyle w:val="NoSpacing"/>
+      </w:pPr>
+    </w:p>
+    <w:p>
+      <w:pPr>
+        <w:pStyle w:val="NoSpacing"/>
+      </w:pPr>
+      <w:r>
+        <w:t>Part 4 accuracy plot:</w:t>
+      </w:r>
+    </w:p>
+    <w:p>
+      <w:pPr>
+        <w:pStyle w:val="NoSpacing"/>
+      </w:pPr>
+      <w:r>
+        <w:rPr>
+          <w:noProof/>
+        </w:rPr>
+        <w:drawing>
+          <wp:inline distT="0" distB="0" distL="0" distR="0" wp14:anchorId="13B75C9C" wp14:editId="50EEF921">
+            <wp:extent cx="5852172" cy="4389129"/>
+            <wp:effectExtent l="0" t="0" r="0" b="0"/>
+            <wp:docPr id="1" name="Picture 1"/>
+            <wp:cNvGraphicFramePr>
+              <a:graphicFrameLocks xmlns:a="http://schemas.openxmlformats.org/drawingml/2006/main" noChangeAspect="1"/>
+            </wp:cNvGraphicFramePr>
+            <a:graphic xmlns:a="http://schemas.openxmlformats.org/drawingml/2006/main">
+              <a:graphicData uri="http://schemas.openxmlformats.org/drawingml/2006/picture">
+                <pic:pic xmlns:pic="http://schemas.openxmlformats.org/drawingml/2006/picture">
+                  <pic:nvPicPr>
+                    <pic:cNvPr id="1" name="pa4_train_test_acc.png"/>
+                    <pic:cNvPicPr/>
+                  </pic:nvPicPr>
+                  <pic:blipFill>
+                    <a:blip r:embed="rId4">
+                      <a:extLst>
+                        <a:ext uri="{28A0092B-C50C-407E-A947-70E740481C1C}">
+                          <a14:useLocalDpi xmlns:a14="http://schemas.microsoft.com/office/drawing/2010/main" val="0"/>
+                        </a:ext>
+                      </a:extLst>
+                    </a:blip>
+                    <a:stretch>
+                      <a:fillRect/>
+                    </a:stretch>
+                  </pic:blipFill>
+                  <pic:spPr>
+                    <a:xfrm>
+                      <a:off x="0" y="0"/>
+                      <a:ext cx="5852172" cy="4389129"/>
+                    </a:xfrm>
+                    <a:prstGeom prst="rect">
+                      <a:avLst/>
+                    </a:prstGeom>
+                  </pic:spPr>
+                </pic:pic>
+              </a:graphicData>
+            </a:graphic>
+          </wp:inline>
+        </w:drawing>
+      </w:r>
+    </w:p>
+    <w:p>
+      <w:pPr>
+        <w:pStyle w:val="NoSpacing"/>
+      </w:pPr>
+    </w:p>
+    <w:p>
+      <w:pPr>
+        <w:pStyle w:val="NoSpacing"/>
+      </w:pPr>
+    </w:p>
+    <w:p>
+      <w:pPr>
+        <w:pStyle w:val="NoSpacing"/>
+      </w:pPr>
+    </w:p>
+    <w:p>
+      <w:pPr>
+        <w:pStyle w:val="NoSpacing"/>
+      </w:pPr>
+    </w:p>
+    <w:p>
+      <w:pPr>
+        <w:pStyle w:val="NoSpacing"/>
+      </w:pPr>
+    </w:p>
+    <w:p>
+      <w:pPr>
+        <w:pStyle w:val="NoSpacing"/>
+      </w:pPr>
+    </w:p>
+    <w:p>
+      <w:pPr>
+        <w:pStyle w:val="NoSpacing"/>
+      </w:pPr>
+    </w:p>
+    <w:p>
+      <w:pPr>
+        <w:pStyle w:val="NoSpacing"/>
+      </w:pPr>
+    </w:p>
+    <w:p>
+      <w:pPr>
+        <w:pStyle w:val="NoSpacing"/>
+      </w:pPr>
+    </w:p>
+    <w:p>
+      <w:pPr>
+        <w:pStyle w:val="NoSpacing"/>
+      </w:pPr>
+      <w:r>
+        <w:lastRenderedPageBreak/>
+        <w:t>5) loss plot:</w:t>
+      </w:r>
+    </w:p>
+    <w:p>
+      <w:pPr>
+        <w:pStyle w:val="NoSpacing"/>
+      </w:pPr>
       <w:bookmarkStart w:id="0" w:name="_GoBack"/>
       <w:bookmarkEnd w:id="0"/>
       <w:r>
-        <w:sym w:font="Wingdings" w:char="F0E0"/>
-      </w:r>
-      <w:r>
-        <w:t xml:space="preserve"> FC </w:t>
-      </w:r>
-      <w:r>
-        <w:sym w:font="Wingdings" w:char="F0E0"/>
-      </w:r>
-      <w:r>
-        <w:t xml:space="preserve">dropout </w:t>
-      </w:r>
-      <w:r>
-        <w:sym w:font="Wingdings" w:char="F0E0"/>
-      </w:r>
-      <w:r>
-        <w:t xml:space="preserve"> FC</w:t>
-      </w:r>
-    </w:p>
-    <w:p>
-      <w:pPr>
-        <w:pStyle w:val="NoSpacing"/>
-      </w:pPr>
-    </w:p>
-    <w:p>
-      <w:pPr>
-        <w:pStyle w:val="NoSpacing"/>
-      </w:pPr>
-      <w:r>
-        <w:t xml:space="preserve">4) </w:t>
-      </w:r>
-      <w:r>
-        <w:t xml:space="preserve">Accuracy after training on 30 epochs: </w:t>
-      </w:r>
-      <w:r>
-        <w:t>99.12%</w:t>
-      </w:r>
-    </w:p>
-    <w:p>
-      <w:pPr>
-        <w:pStyle w:val="NoSpacing"/>
-      </w:pPr>
-      <w:r>
-        <w:t>Loss after training on 30 epochs: 0.02866379</w:t>
+        <w:rPr>
+          <w:noProof/>
+        </w:rPr>
+        <w:drawing>
+          <wp:inline distT="0" distB="0" distL="0" distR="0" wp14:anchorId="1CC20CED" wp14:editId="71A32211">
+            <wp:extent cx="5852172" cy="4389129"/>
+            <wp:effectExtent l="0" t="0" r="0" b="0"/>
+            <wp:docPr id="2" name="Picture 2"/>
+            <wp:cNvGraphicFramePr>
+              <a:graphicFrameLocks xmlns:a="http://schemas.openxmlformats.org/drawingml/2006/main" noChangeAspect="1"/>
+            </wp:cNvGraphicFramePr>
+            <a:graphic xmlns:a="http://schemas.openxmlformats.org/drawingml/2006/main">
+              <a:graphicData uri="http://schemas.openxmlformats.org/drawingml/2006/picture">
+                <pic:pic xmlns:pic="http://schemas.openxmlformats.org/drawingml/2006/picture">
+                  <pic:nvPicPr>
+                    <pic:cNvPr id="2" name="pa4_p5_train_test_loss.png"/>
+                    <pic:cNvPicPr/>
+                  </pic:nvPicPr>
+                  <pic:blipFill>
+                    <a:blip r:embed="rId5">
+                      <a:extLst>
+                        <a:ext uri="{28A0092B-C50C-407E-A947-70E740481C1C}">
+                          <a14:useLocalDpi xmlns:a14="http://schemas.microsoft.com/office/drawing/2010/main" val="0"/>
+                        </a:ext>
+                      </a:extLst>
+                    </a:blip>
+                    <a:stretch>
+                      <a:fillRect/>
+                    </a:stretch>
+                  </pic:blipFill>
+                  <pic:spPr>
+                    <a:xfrm>
+                      <a:off x="0" y="0"/>
+                      <a:ext cx="5852172" cy="4389129"/>
+                    </a:xfrm>
+                    <a:prstGeom prst="rect">
+                      <a:avLst/>
+                    </a:prstGeom>
+                  </pic:spPr>
+                </pic:pic>
+              </a:graphicData>
+            </a:graphic>
+          </wp:inline>
+        </w:drawing>
       </w:r>
     </w:p>
     <w:sectPr>

</xml_diff>

<commit_message>
added part6 code and plots, updated report
</commit_message>
<xml_diff>
--- a/Computer Vision/PA4-hyperparameter_tuning/PA4_Report.docx
+++ b/Computer Vision/PA4-hyperparameter_tuning/PA4_Report.docx
@@ -65,33 +65,43 @@
         <w:sym w:font="Wingdings" w:char="F0E0"/>
       </w:r>
       <w:r>
+        <w:t xml:space="preserve"> conv </w:t>
+      </w:r>
+      <w:r>
+        <w:sym w:font="Wingdings" w:char="F0E0"/>
+      </w:r>
+      <w:r>
+        <w:t xml:space="preserve"> max-pooling </w:t>
+      </w:r>
+      <w:r>
+        <w:sym w:font="Wingdings" w:char="F0E0"/>
+      </w:r>
+      <w:r>
         <w:t xml:space="preserve"> </w:t>
       </w:r>
-      <w:proofErr w:type="spellStart"/>
-      <w:r>
-        <w:t>conv</w:t>
-      </w:r>
-      <w:proofErr w:type="spellEnd"/>
+      <w:r>
+        <w:t xml:space="preserve">dropout </w:t>
+      </w:r>
+      <w:r>
+        <w:t>(</w:t>
+      </w:r>
+      <w:r>
+        <w:t xml:space="preserve">and flatten </w:t>
+      </w:r>
+      <w:r>
+        <w:t>to prepare</w:t>
+      </w:r>
       <w:r>
         <w:t xml:space="preserve"> </w:t>
       </w:r>
       <w:r>
-        <w:sym w:font="Wingdings" w:char="F0E0"/>
-      </w:r>
-      <w:r>
-        <w:t xml:space="preserve"> max-pooling </w:t>
-      </w:r>
-      <w:r>
-        <w:sym w:font="Wingdings" w:char="F0E0"/>
-      </w:r>
-      <w:r>
-        <w:t xml:space="preserve"> dropout </w:t>
-      </w:r>
-      <w:r>
-        <w:sym w:font="Wingdings" w:char="F0E0"/>
-      </w:r>
-      <w:r>
-        <w:t xml:space="preserve"> flatten </w:t>
+        <w:t>output</w:t>
+      </w:r>
+      <w:r>
+        <w:t xml:space="preserve"> for</w:t>
+      </w:r>
+      <w:r>
+        <w:t xml:space="preserve"> FC layers) </w:t>
       </w:r>
       <w:r>
         <w:sym w:font="Wingdings" w:char="F0E0"/>
@@ -259,7 +269,6 @@
         <w:pStyle w:val="NoSpacing"/>
       </w:pPr>
       <w:r>
-        <w:lastRenderedPageBreak/>
         <w:t>5) loss plot:</w:t>
       </w:r>
     </w:p>
@@ -267,8 +276,6 @@
       <w:pPr>
         <w:pStyle w:val="NoSpacing"/>
       </w:pPr>
-      <w:bookmarkStart w:id="0" w:name="_GoBack"/>
-      <w:bookmarkEnd w:id="0"/>
       <w:r>
         <w:rPr>
           <w:noProof/>
@@ -290,6 +297,97 @@
                   </pic:nvPicPr>
                   <pic:blipFill>
                     <a:blip r:embed="rId5">
+                      <a:extLst>
+                        <a:ext uri="{28A0092B-C50C-407E-A947-70E740481C1C}">
+                          <a14:useLocalDpi xmlns:a14="http://schemas.microsoft.com/office/drawing/2010/main" val="0"/>
+                        </a:ext>
+                      </a:extLst>
+                    </a:blip>
+                    <a:stretch>
+                      <a:fillRect/>
+                    </a:stretch>
+                  </pic:blipFill>
+                  <pic:spPr>
+                    <a:xfrm>
+                      <a:off x="0" y="0"/>
+                      <a:ext cx="5852172" cy="4389129"/>
+                    </a:xfrm>
+                    <a:prstGeom prst="rect">
+                      <a:avLst/>
+                    </a:prstGeom>
+                  </pic:spPr>
+                </pic:pic>
+              </a:graphicData>
+            </a:graphic>
+          </wp:inline>
+        </w:drawing>
+      </w:r>
+    </w:p>
+    <w:p>
+      <w:pPr>
+        <w:pStyle w:val="NoSpacing"/>
+      </w:pPr>
+    </w:p>
+    <w:p>
+      <w:pPr>
+        <w:pStyle w:val="NoSpacing"/>
+      </w:pPr>
+      <w:r>
+        <w:t xml:space="preserve">6) </w:t>
+      </w:r>
+      <w:r>
+        <w:t>test accuracy: 99.07%</w:t>
+      </w:r>
+    </w:p>
+    <w:p>
+      <w:pPr>
+        <w:pStyle w:val="NoSpacing"/>
+      </w:pPr>
+      <w:r>
+        <w:t>Test loss: 0.0487900099</w:t>
+      </w:r>
+    </w:p>
+    <w:p>
+      <w:pPr>
+        <w:pStyle w:val="NoSpacing"/>
+      </w:pPr>
+    </w:p>
+    <w:p>
+      <w:pPr>
+        <w:pStyle w:val="NoSpacing"/>
+      </w:pPr>
+      <w:r>
+        <w:t xml:space="preserve">Train + test accuracy plot: </w:t>
+      </w:r>
+      <w:bookmarkStart w:id="0" w:name="_GoBack"/>
+      <w:bookmarkEnd w:id="0"/>
+    </w:p>
+    <w:p>
+      <w:pPr>
+        <w:pStyle w:val="NoSpacing"/>
+      </w:pPr>
+      <w:r>
+        <w:rPr>
+          <w:noProof/>
+        </w:rPr>
+        <w:lastRenderedPageBreak/>
+        <w:drawing>
+          <wp:inline distT="0" distB="0" distL="0" distR="0" wp14:anchorId="3F5F8DD0" wp14:editId="0491D49A">
+            <wp:extent cx="5852172" cy="4389129"/>
+            <wp:effectExtent l="0" t="0" r="0" b="0"/>
+            <wp:docPr id="3" name="Picture 3"/>
+            <wp:cNvGraphicFramePr>
+              <a:graphicFrameLocks xmlns:a="http://schemas.openxmlformats.org/drawingml/2006/main" noChangeAspect="1"/>
+            </wp:cNvGraphicFramePr>
+            <a:graphic xmlns:a="http://schemas.openxmlformats.org/drawingml/2006/main">
+              <a:graphicData uri="http://schemas.openxmlformats.org/drawingml/2006/picture">
+                <pic:pic xmlns:pic="http://schemas.openxmlformats.org/drawingml/2006/picture">
+                  <pic:nvPicPr>
+                    <pic:cNvPr id="3" name="pa4_p6_train_test_acc.png"/>
+                    <pic:cNvPicPr/>
+                  </pic:nvPicPr>
+                  <pic:blipFill>
+                    <a:blip r:embed="rId6">
                       <a:extLst>
                         <a:ext uri="{28A0092B-C50C-407E-A947-70E740481C1C}">
                           <a14:useLocalDpi xmlns:a14="http://schemas.microsoft.com/office/drawing/2010/main" val="0"/>

</xml_diff>

<commit_message>
updated parts 5/6, added part 7, as well as corresponding plots
</commit_message>
<xml_diff>
--- a/Computer Vision/PA4-hyperparameter_tuning/PA4_Report.docx
+++ b/Computer Vision/PA4-hyperparameter_tuning/PA4_Report.docx
@@ -138,10 +138,10 @@
         <w:t xml:space="preserve">Accuracy after training on 30 epochs: </w:t>
       </w:r>
       <w:r>
-        <w:t>99.1</w:t>
-      </w:r>
-      <w:r>
-        <w:t>2</w:t>
+        <w:t>99.</w:t>
+      </w:r>
+      <w:r>
+        <w:t>27</w:t>
       </w:r>
       <w:r>
         <w:t>%</w:t>
@@ -152,7 +152,13 @@
         <w:pStyle w:val="NoSpacing"/>
       </w:pPr>
       <w:r>
-        <w:t>Loss after training on 30 epochs: 0.02866379</w:t>
+        <w:t>Loss after training on 30 epochs: 0.02</w:t>
+      </w:r>
+      <w:r>
+        <w:t>5</w:t>
+      </w:r>
+      <w:r>
+        <w:t>66379</w:t>
       </w:r>
     </w:p>
     <w:p>
@@ -281,10 +287,10 @@
           <w:noProof/>
         </w:rPr>
         <w:drawing>
-          <wp:inline distT="0" distB="0" distL="0" distR="0" wp14:anchorId="1CC20CED" wp14:editId="71A32211">
+          <wp:inline distT="0" distB="0" distL="0" distR="0" wp14:anchorId="419A7D28" wp14:editId="0F177C84">
             <wp:extent cx="5852172" cy="4389129"/>
             <wp:effectExtent l="0" t="0" r="0" b="0"/>
-            <wp:docPr id="2" name="Picture 2"/>
+            <wp:docPr id="4" name="Picture 4"/>
             <wp:cNvGraphicFramePr>
               <a:graphicFrameLocks xmlns:a="http://schemas.openxmlformats.org/drawingml/2006/main" noChangeAspect="1"/>
             </wp:cNvGraphicFramePr>
@@ -292,7 +298,7 @@
               <a:graphicData uri="http://schemas.openxmlformats.org/drawingml/2006/picture">
                 <pic:pic xmlns:pic="http://schemas.openxmlformats.org/drawingml/2006/picture">
                   <pic:nvPicPr>
-                    <pic:cNvPr id="2" name="pa4_p5_train_test_loss.png"/>
+                    <pic:cNvPr id="4" name="pa4_p5_train_test_loss.png"/>
                     <pic:cNvPicPr/>
                   </pic:nvPicPr>
                   <pic:blipFill>
@@ -336,6 +342,31 @@
         <w:t xml:space="preserve">6) </w:t>
       </w:r>
       <w:r>
+        <w:rPr>
+          <w:b/>
+        </w:rPr>
+        <w:t>LeNet-5:</w:t>
+      </w:r>
+    </w:p>
+    <w:p>
+      <w:pPr>
+        <w:pStyle w:val="NoSpacing"/>
+      </w:pPr>
+      <w:r>
+        <w:rPr>
+          <w:i/>
+        </w:rPr>
+        <w:t>Using maximum pooling</w:t>
+      </w:r>
+      <w:r>
+        <w:t>:</w:t>
+      </w:r>
+    </w:p>
+    <w:p>
+      <w:pPr>
+        <w:pStyle w:val="NoSpacing"/>
+      </w:pPr>
+      <w:r>
         <w:t>test accuracy: 99.07%</w:t>
       </w:r>
     </w:p>
@@ -359,8 +390,6 @@
       <w:r>
         <w:t xml:space="preserve">Train + test accuracy plot: </w:t>
       </w:r>
-      <w:bookmarkStart w:id="0" w:name="_GoBack"/>
-      <w:bookmarkEnd w:id="0"/>
     </w:p>
     <w:p>
       <w:pPr>
@@ -372,9 +401,9 @@
         </w:rPr>
         <w:lastRenderedPageBreak/>
         <w:drawing>
-          <wp:inline distT="0" distB="0" distL="0" distR="0" wp14:anchorId="3F5F8DD0" wp14:editId="0491D49A">
+          <wp:inline distT="0" distB="0" distL="0" distR="0" wp14:anchorId="3F5F8DD0" wp14:editId="361CE6D9">
             <wp:extent cx="5852172" cy="4389129"/>
-            <wp:effectExtent l="0" t="0" r="0" b="0"/>
+            <wp:effectExtent l="0" t="0" r="6350" b="9525"/>
             <wp:docPr id="3" name="Picture 3"/>
             <wp:cNvGraphicFramePr>
               <a:graphicFrameLocks xmlns:a="http://schemas.openxmlformats.org/drawingml/2006/main" noChangeAspect="1"/>
@@ -412,6 +441,319 @@
             </a:graphic>
           </wp:inline>
         </w:drawing>
+      </w:r>
+    </w:p>
+    <w:p>
+      <w:pPr>
+        <w:pStyle w:val="NoSpacing"/>
+      </w:pPr>
+      <w:r>
+        <w:rPr>
+          <w:i/>
+        </w:rPr>
+        <w:t>Using average pooling</w:t>
+      </w:r>
+      <w:r>
+        <w:t>:</w:t>
+      </w:r>
+    </w:p>
+    <w:p>
+      <w:pPr>
+        <w:pStyle w:val="NoSpacing"/>
+      </w:pPr>
+      <w:r>
+        <w:t>Test accuracy: 99.03%</w:t>
+      </w:r>
+    </w:p>
+    <w:p>
+      <w:pPr>
+        <w:pStyle w:val="NoSpacing"/>
+      </w:pPr>
+      <w:r>
+        <w:t>Test loss: 0.048658</w:t>
+      </w:r>
+      <w:r>
+        <w:t>0606</w:t>
+      </w:r>
+    </w:p>
+    <w:p>
+      <w:pPr>
+        <w:pStyle w:val="NoSpacing"/>
+      </w:pPr>
+    </w:p>
+    <w:p>
+      <w:pPr>
+        <w:pStyle w:val="NoSpacing"/>
+      </w:pPr>
+      <w:r>
+        <w:t>Train + test accuracy plot:</w:t>
+      </w:r>
+    </w:p>
+    <w:p>
+      <w:pPr>
+        <w:pStyle w:val="NoSpacing"/>
+      </w:pPr>
+      <w:r>
+        <w:rPr>
+          <w:noProof/>
+        </w:rPr>
+        <w:lastRenderedPageBreak/>
+        <w:drawing>
+          <wp:inline distT="0" distB="0" distL="0" distR="0" wp14:anchorId="1FB34B8D" wp14:editId="372D7C3D">
+            <wp:extent cx="5852172" cy="4389129"/>
+            <wp:effectExtent l="0" t="0" r="0" b="0"/>
+            <wp:docPr id="5" name="Picture 5"/>
+            <wp:cNvGraphicFramePr>
+              <a:graphicFrameLocks xmlns:a="http://schemas.openxmlformats.org/drawingml/2006/main" noChangeAspect="1"/>
+            </wp:cNvGraphicFramePr>
+            <a:graphic xmlns:a="http://schemas.openxmlformats.org/drawingml/2006/main">
+              <a:graphicData uri="http://schemas.openxmlformats.org/drawingml/2006/picture">
+                <pic:pic xmlns:pic="http://schemas.openxmlformats.org/drawingml/2006/picture">
+                  <pic:nvPicPr>
+                    <pic:cNvPr id="5" name="pa4_p6_avgpool_train_test_acc.png"/>
+                    <pic:cNvPicPr/>
+                  </pic:nvPicPr>
+                  <pic:blipFill>
+                    <a:blip r:embed="rId7">
+                      <a:extLst>
+                        <a:ext uri="{28A0092B-C50C-407E-A947-70E740481C1C}">
+                          <a14:useLocalDpi xmlns:a14="http://schemas.microsoft.com/office/drawing/2010/main" val="0"/>
+                        </a:ext>
+                      </a:extLst>
+                    </a:blip>
+                    <a:stretch>
+                      <a:fillRect/>
+                    </a:stretch>
+                  </pic:blipFill>
+                  <pic:spPr>
+                    <a:xfrm>
+                      <a:off x="0" y="0"/>
+                      <a:ext cx="5852172" cy="4389129"/>
+                    </a:xfrm>
+                    <a:prstGeom prst="rect">
+                      <a:avLst/>
+                    </a:prstGeom>
+                  </pic:spPr>
+                </pic:pic>
+              </a:graphicData>
+            </a:graphic>
+          </wp:inline>
+        </w:drawing>
+      </w:r>
+    </w:p>
+    <w:p>
+      <w:pPr>
+        <w:pStyle w:val="NoSpacing"/>
+      </w:pPr>
+    </w:p>
+    <w:p>
+      <w:pPr>
+        <w:pStyle w:val="NoSpacing"/>
+      </w:pPr>
+      <w:r>
+        <w:t xml:space="preserve">7) </w:t>
+      </w:r>
+      <w:r>
+        <w:t>LeNet-5 on Fashion-MNIST:</w:t>
+      </w:r>
+    </w:p>
+    <w:p>
+      <w:pPr>
+        <w:pStyle w:val="NoSpacing"/>
+      </w:pPr>
+      <w:r>
+        <w:t>Training time: 93.</w:t>
+      </w:r>
+      <w:r>
+        <w:t>94 seconds</w:t>
+      </w:r>
+    </w:p>
+    <w:p>
+      <w:pPr>
+        <w:pStyle w:val="NoSpacing"/>
+      </w:pPr>
+      <w:r>
+        <w:t>Test loss: 0.35456</w:t>
+      </w:r>
+    </w:p>
+    <w:p>
+      <w:pPr>
+        <w:pStyle w:val="NoSpacing"/>
+      </w:pPr>
+      <w:r>
+        <w:t>Test accuracy: 89.77%</w:t>
+      </w:r>
+    </w:p>
+    <w:p>
+      <w:pPr>
+        <w:pStyle w:val="NoSpacing"/>
+      </w:pPr>
+    </w:p>
+    <w:p>
+      <w:pPr>
+        <w:pStyle w:val="NoSpacing"/>
+      </w:pPr>
+      <w:r>
+        <w:t>Base model on Fashion-MNIST:</w:t>
+      </w:r>
+    </w:p>
+    <w:p>
+      <w:pPr>
+        <w:pStyle w:val="NoSpacing"/>
+      </w:pPr>
+      <w:r>
+        <w:t>Training time: 191.86 seconds</w:t>
+      </w:r>
+    </w:p>
+    <w:p>
+      <w:pPr>
+        <w:pStyle w:val="NoSpacing"/>
+      </w:pPr>
+      <w:r>
+        <w:t>Test loss: 0.232143</w:t>
+      </w:r>
+    </w:p>
+    <w:p>
+      <w:pPr>
+        <w:pStyle w:val="NoSpacing"/>
+      </w:pPr>
+      <w:r>
+        <w:t>Test accuracy: 93.14%</w:t>
+      </w:r>
+    </w:p>
+    <w:p>
+      <w:pPr>
+        <w:pStyle w:val="NoSpacing"/>
+      </w:pPr>
+    </w:p>
+    <w:p>
+      <w:pPr>
+        <w:pStyle w:val="NoSpacing"/>
+      </w:pPr>
+      <w:r>
+        <w:t>(plots for both below)</w:t>
+      </w:r>
+    </w:p>
+    <w:p>
+      <w:pPr>
+        <w:pStyle w:val="NoSpacing"/>
+      </w:pPr>
+    </w:p>
+    <w:p>
+      <w:pPr>
+        <w:pStyle w:val="NoSpacing"/>
+      </w:pPr>
+    </w:p>
+    <w:p>
+      <w:pPr>
+        <w:pStyle w:val="NoSpacing"/>
+      </w:pPr>
+    </w:p>
+    <w:p>
+      <w:pPr>
+        <w:pStyle w:val="NoSpacing"/>
+      </w:pPr>
+    </w:p>
+    <w:p>
+      <w:pPr>
+        <w:pStyle w:val="NoSpacing"/>
+      </w:pPr>
+    </w:p>
+    <w:p>
+      <w:pPr>
+        <w:pStyle w:val="NoSpacing"/>
+      </w:pPr>
+    </w:p>
+    <w:p>
+      <w:pPr>
+        <w:pStyle w:val="NoSpacing"/>
+      </w:pPr>
+    </w:p>
+    <w:p>
+      <w:pPr>
+        <w:pStyle w:val="NoSpacing"/>
+      </w:pPr>
+    </w:p>
+    <w:p>
+      <w:pPr>
+        <w:pStyle w:val="NoSpacing"/>
+      </w:pPr>
+    </w:p>
+    <w:p>
+      <w:pPr>
+        <w:pStyle w:val="NoSpacing"/>
+      </w:pPr>
+      <w:r>
+        <w:lastRenderedPageBreak/>
+        <w:t>LeNet-5:</w:t>
+      </w:r>
+    </w:p>
+    <w:p>
+      <w:pPr>
+        <w:pStyle w:val="NoSpacing"/>
+      </w:pPr>
+    </w:p>
+    <w:p>
+      <w:pPr>
+        <w:pStyle w:val="NoSpacing"/>
+      </w:pPr>
+    </w:p>
+    <w:p>
+      <w:pPr>
+        <w:pStyle w:val="NoSpacing"/>
+      </w:pPr>
+    </w:p>
+    <w:p>
+      <w:pPr>
+        <w:pStyle w:val="NoSpacing"/>
+      </w:pPr>
+      <w:r>
+        <w:t xml:space="preserve">The results somewhat surprised me, since </w:t>
+      </w:r>
+      <w:proofErr w:type="spellStart"/>
+      <w:r>
+        <w:t>LeNet</w:t>
+      </w:r>
+      <w:proofErr w:type="spellEnd"/>
+      <w:r>
+        <w:t xml:space="preserve"> (although a deeper model) performed worse than the base model</w:t>
+      </w:r>
+      <w:r>
+        <w:t xml:space="preserve"> </w:t>
+      </w:r>
+      <w:r>
+        <w:t>(with respect to accuracy)</w:t>
+      </w:r>
+      <w:r>
+        <w:t xml:space="preserve"> on the Fashion dataset while performing about equally with the base model on the MNIST digits dataset.</w:t>
+      </w:r>
+      <w:r>
+        <w:t xml:space="preserve"> One other thing was the training time; I’d expect a shallower model like the base model to train much quicker than </w:t>
+      </w:r>
+      <w:proofErr w:type="spellStart"/>
+      <w:r>
+        <w:t>LeNet</w:t>
+      </w:r>
+      <w:proofErr w:type="spellEnd"/>
+      <w:r>
+        <w:t xml:space="preserve">, though that also wasn’t the case here, </w:t>
+      </w:r>
+      <w:r>
+        <w:t>for a reason that I’m unsure of.</w:t>
+      </w:r>
+      <w:r>
+        <w:t xml:space="preserve"> </w:t>
+      </w:r>
+      <w:r>
+        <w:t xml:space="preserve">I did include both models in the same file, though they were both trained on the same </w:t>
+      </w:r>
+      <w:r>
+        <w:t xml:space="preserve">initial </w:t>
+      </w:r>
+      <w:bookmarkStart w:id="0" w:name="_GoBack"/>
+      <w:bookmarkEnd w:id="0"/>
+      <w:r>
+        <w:t>data so I doubt that was the problem here.</w:t>
       </w:r>
     </w:p>
     <w:sectPr>

</xml_diff>

<commit_message>
added correct plots, updated report for part 9
</commit_message>
<xml_diff>
--- a/Computer Vision/PA4-hyperparameter_tuning/PA4_Report.docx
+++ b/Computer Vision/PA4-hyperparameter_tuning/PA4_Report.docx
@@ -750,10 +750,541 @@
       <w:r>
         <w:t xml:space="preserve">initial </w:t>
       </w:r>
+      <w:proofErr w:type="gramStart"/>
+      <w:r>
+        <w:t>data</w:t>
+      </w:r>
+      <w:proofErr w:type="gramEnd"/>
+      <w:r>
+        <w:t xml:space="preserve"> so I doubt that was the problem here.</w:t>
+      </w:r>
+    </w:p>
+    <w:p>
+      <w:pPr>
+        <w:pStyle w:val="NoSpacing"/>
+      </w:pPr>
+    </w:p>
+    <w:p>
+      <w:pPr>
+        <w:pStyle w:val="NoSpacing"/>
+      </w:pPr>
+    </w:p>
+    <w:p>
+      <w:pPr>
+        <w:pStyle w:val="NoSpacing"/>
+      </w:pPr>
+      <w:r>
+        <w:t>8) LeNet-5 Accuracy using SGD: 94.88%</w:t>
+      </w:r>
+    </w:p>
+    <w:p>
+      <w:pPr>
+        <w:pStyle w:val="NoSpacing"/>
+      </w:pPr>
+      <w:r>
+        <w:t>LeNet-5 Loss using SGD: 0.1675552</w:t>
+      </w:r>
+    </w:p>
+    <w:p>
+      <w:pPr>
+        <w:pStyle w:val="NoSpacing"/>
+      </w:pPr>
+    </w:p>
+    <w:p>
+      <w:pPr>
+        <w:pStyle w:val="NoSpacing"/>
+      </w:pPr>
+      <w:r>
+        <w:rPr>
+          <w:noProof/>
+        </w:rPr>
+        <w:drawing>
+          <wp:inline distT="0" distB="0" distL="0" distR="0" wp14:anchorId="0F07923F" wp14:editId="0E9827AF">
+            <wp:extent cx="5852172" cy="4389129"/>
+            <wp:effectExtent l="0" t="0" r="0" b="0"/>
+            <wp:docPr id="2" name="Picture 2"/>
+            <wp:cNvGraphicFramePr>
+              <a:graphicFrameLocks xmlns:a="http://schemas.openxmlformats.org/drawingml/2006/main" noChangeAspect="1"/>
+            </wp:cNvGraphicFramePr>
+            <a:graphic xmlns:a="http://schemas.openxmlformats.org/drawingml/2006/main">
+              <a:graphicData uri="http://schemas.openxmlformats.org/drawingml/2006/picture">
+                <pic:pic xmlns:pic="http://schemas.openxmlformats.org/drawingml/2006/picture">
+                  <pic:nvPicPr>
+                    <pic:cNvPr id="2" name="pa4_p8_lenet_acc.png"/>
+                    <pic:cNvPicPr/>
+                  </pic:nvPicPr>
+                  <pic:blipFill>
+                    <a:blip r:embed="rId8">
+                      <a:extLst>
+                        <a:ext uri="{28A0092B-C50C-407E-A947-70E740481C1C}">
+                          <a14:useLocalDpi xmlns:a14="http://schemas.microsoft.com/office/drawing/2010/main" val="0"/>
+                        </a:ext>
+                      </a:extLst>
+                    </a:blip>
+                    <a:stretch>
+                      <a:fillRect/>
+                    </a:stretch>
+                  </pic:blipFill>
+                  <pic:spPr>
+                    <a:xfrm>
+                      <a:off x="0" y="0"/>
+                      <a:ext cx="5852172" cy="4389129"/>
+                    </a:xfrm>
+                    <a:prstGeom prst="rect">
+                      <a:avLst/>
+                    </a:prstGeom>
+                  </pic:spPr>
+                </pic:pic>
+              </a:graphicData>
+            </a:graphic>
+          </wp:inline>
+        </w:drawing>
+      </w:r>
+    </w:p>
+    <w:p>
+      <w:pPr>
+        <w:pStyle w:val="NoSpacing"/>
+      </w:pPr>
+      <w:r>
+        <w:rPr>
+          <w:noProof/>
+        </w:rPr>
+        <w:lastRenderedPageBreak/>
+        <w:drawing>
+          <wp:inline distT="0" distB="0" distL="0" distR="0" wp14:anchorId="51D19484" wp14:editId="349FAD2F">
+            <wp:extent cx="5852172" cy="4389129"/>
+            <wp:effectExtent l="0" t="0" r="0" b="0"/>
+            <wp:docPr id="6" name="Picture 6"/>
+            <wp:cNvGraphicFramePr>
+              <a:graphicFrameLocks xmlns:a="http://schemas.openxmlformats.org/drawingml/2006/main" noChangeAspect="1"/>
+            </wp:cNvGraphicFramePr>
+            <a:graphic xmlns:a="http://schemas.openxmlformats.org/drawingml/2006/main">
+              <a:graphicData uri="http://schemas.openxmlformats.org/drawingml/2006/picture">
+                <pic:pic xmlns:pic="http://schemas.openxmlformats.org/drawingml/2006/picture">
+                  <pic:nvPicPr>
+                    <pic:cNvPr id="6" name="pa4_p8_lenet_loss.png"/>
+                    <pic:cNvPicPr/>
+                  </pic:nvPicPr>
+                  <pic:blipFill>
+                    <a:blip r:embed="rId9">
+                      <a:extLst>
+                        <a:ext uri="{28A0092B-C50C-407E-A947-70E740481C1C}">
+                          <a14:useLocalDpi xmlns:a14="http://schemas.microsoft.com/office/drawing/2010/main" val="0"/>
+                        </a:ext>
+                      </a:extLst>
+                    </a:blip>
+                    <a:stretch>
+                      <a:fillRect/>
+                    </a:stretch>
+                  </pic:blipFill>
+                  <pic:spPr>
+                    <a:xfrm>
+                      <a:off x="0" y="0"/>
+                      <a:ext cx="5852172" cy="4389129"/>
+                    </a:xfrm>
+                    <a:prstGeom prst="rect">
+                      <a:avLst/>
+                    </a:prstGeom>
+                  </pic:spPr>
+                </pic:pic>
+              </a:graphicData>
+            </a:graphic>
+          </wp:inline>
+        </w:drawing>
+      </w:r>
+    </w:p>
+    <w:p>
+      <w:pPr>
+        <w:pStyle w:val="NoSpacing"/>
+      </w:pPr>
+    </w:p>
+    <w:p>
+      <w:pPr>
+        <w:pStyle w:val="NoSpacing"/>
+      </w:pPr>
+      <w:r>
+        <w:t xml:space="preserve">9) </w:t>
+      </w:r>
+      <w:r>
+        <w:t xml:space="preserve"> </w:t>
+      </w:r>
+      <w:r>
+        <w:rPr>
+          <w:b/>
+        </w:rPr>
+        <w:t>NOTE:</w:t>
+      </w:r>
+      <w:r>
+        <w:t xml:space="preserve"> all</w:t>
+      </w:r>
+      <w:r>
+        <w:t xml:space="preserve"> </w:t>
+      </w:r>
+      <w:r>
+        <w:t>models</w:t>
+      </w:r>
+      <w:r>
+        <w:t xml:space="preserve"> below were</w:t>
+      </w:r>
+      <w:r>
+        <w:t xml:space="preserve"> train</w:t>
+      </w:r>
+      <w:r>
+        <w:t>ed</w:t>
+      </w:r>
+      <w:r>
+        <w:t xml:space="preserve"> us</w:t>
+      </w:r>
+      <w:r>
+        <w:t>ing the</w:t>
+      </w:r>
+      <w:r>
+        <w:t xml:space="preserve"> stochastic gradient descent</w:t>
+      </w:r>
+      <w:r>
+        <w:t xml:space="preserve"> optimizer</w:t>
+      </w:r>
+      <w:r>
+        <w:t xml:space="preserve">, and the learning rates chosen are </w:t>
+      </w:r>
+      <w:r>
+        <w:t>reflective of that</w:t>
+      </w:r>
+      <w:r>
+        <w:t xml:space="preserve"> </w:t>
+      </w:r>
+      <w:r>
+        <w:t>(</w:t>
+      </w:r>
+      <w:r>
+        <w:t xml:space="preserve">compared to the base model’s </w:t>
+      </w:r>
+      <w:r>
+        <w:t xml:space="preserve">use of </w:t>
+      </w:r>
+      <w:proofErr w:type="spellStart"/>
+      <w:r>
+        <w:t>Adadelta</w:t>
+      </w:r>
+      <w:proofErr w:type="spellEnd"/>
+      <w:r>
+        <w:t>, which has a default learning rate of 1.0</w:t>
+      </w:r>
+      <w:r>
+        <w:t xml:space="preserve"> in </w:t>
+      </w:r>
+      <w:proofErr w:type="spellStart"/>
+      <w:r>
+        <w:t>Keras</w:t>
+      </w:r>
+      <w:proofErr w:type="spellEnd"/>
+      <w:r>
+        <w:t>)</w:t>
+      </w:r>
+    </w:p>
+    <w:p>
+      <w:pPr>
+        <w:pStyle w:val="NoSpacing"/>
+      </w:pPr>
+    </w:p>
+    <w:p>
+      <w:pPr>
+        <w:pStyle w:val="NoSpacing"/>
+      </w:pPr>
+      <w:r>
+        <w:lastRenderedPageBreak/>
+        <w:t>learning rate = 0.009:</w:t>
+      </w:r>
+      <w:r>
+        <w:rPr>
+          <w:noProof/>
+        </w:rPr>
+        <w:drawing>
+          <wp:inline distT="0" distB="0" distL="0" distR="0" wp14:anchorId="2C238DF9" wp14:editId="05938EB0">
+            <wp:extent cx="5852172" cy="4389129"/>
+            <wp:effectExtent l="0" t="0" r="0" b="0"/>
+            <wp:docPr id="7" name="Picture 7"/>
+            <wp:cNvGraphicFramePr>
+              <a:graphicFrameLocks xmlns:a="http://schemas.openxmlformats.org/drawingml/2006/main" noChangeAspect="1"/>
+            </wp:cNvGraphicFramePr>
+            <a:graphic xmlns:a="http://schemas.openxmlformats.org/drawingml/2006/main">
+              <a:graphicData uri="http://schemas.openxmlformats.org/drawingml/2006/picture">
+                <pic:pic xmlns:pic="http://schemas.openxmlformats.org/drawingml/2006/picture">
+                  <pic:nvPicPr>
+                    <pic:cNvPr id="7" name="pa4_p9_lr_0.009.png"/>
+                    <pic:cNvPicPr/>
+                  </pic:nvPicPr>
+                  <pic:blipFill>
+                    <a:blip r:embed="rId10">
+                      <a:extLst>
+                        <a:ext uri="{28A0092B-C50C-407E-A947-70E740481C1C}">
+                          <a14:useLocalDpi xmlns:a14="http://schemas.microsoft.com/office/drawing/2010/main" val="0"/>
+                        </a:ext>
+                      </a:extLst>
+                    </a:blip>
+                    <a:stretch>
+                      <a:fillRect/>
+                    </a:stretch>
+                  </pic:blipFill>
+                  <pic:spPr>
+                    <a:xfrm>
+                      <a:off x="0" y="0"/>
+                      <a:ext cx="5852172" cy="4389129"/>
+                    </a:xfrm>
+                    <a:prstGeom prst="rect">
+                      <a:avLst/>
+                    </a:prstGeom>
+                  </pic:spPr>
+                </pic:pic>
+              </a:graphicData>
+            </a:graphic>
+          </wp:inline>
+        </w:drawing>
+      </w:r>
+    </w:p>
+    <w:p>
+      <w:pPr>
+        <w:pStyle w:val="NoSpacing"/>
+      </w:pPr>
+      <w:r>
+        <w:lastRenderedPageBreak/>
+        <w:t xml:space="preserve">Learning rate = </w:t>
+      </w:r>
+      <w:r>
+        <w:t>0.0001</w:t>
+      </w:r>
+      <w:r>
+        <w:t>:</w:t>
+      </w:r>
+      <w:r>
+        <w:rPr>
+          <w:noProof/>
+        </w:rPr>
+        <w:drawing>
+          <wp:inline distT="0" distB="0" distL="0" distR="0" wp14:anchorId="068CB9A8" wp14:editId="260FBB17">
+            <wp:extent cx="5852172" cy="4389129"/>
+            <wp:effectExtent l="0" t="0" r="0" b="0"/>
+            <wp:docPr id="8" name="Picture 8"/>
+            <wp:cNvGraphicFramePr>
+              <a:graphicFrameLocks xmlns:a="http://schemas.openxmlformats.org/drawingml/2006/main" noChangeAspect="1"/>
+            </wp:cNvGraphicFramePr>
+            <a:graphic xmlns:a="http://schemas.openxmlformats.org/drawingml/2006/main">
+              <a:graphicData uri="http://schemas.openxmlformats.org/drawingml/2006/picture">
+                <pic:pic xmlns:pic="http://schemas.openxmlformats.org/drawingml/2006/picture">
+                  <pic:nvPicPr>
+                    <pic:cNvPr id="8" name="pa4_p9_lr_0.0001.png"/>
+                    <pic:cNvPicPr/>
+                  </pic:nvPicPr>
+                  <pic:blipFill>
+                    <a:blip r:embed="rId11">
+                      <a:extLst>
+                        <a:ext uri="{28A0092B-C50C-407E-A947-70E740481C1C}">
+                          <a14:useLocalDpi xmlns:a14="http://schemas.microsoft.com/office/drawing/2010/main" val="0"/>
+                        </a:ext>
+                      </a:extLst>
+                    </a:blip>
+                    <a:stretch>
+                      <a:fillRect/>
+                    </a:stretch>
+                  </pic:blipFill>
+                  <pic:spPr>
+                    <a:xfrm>
+                      <a:off x="0" y="0"/>
+                      <a:ext cx="5852172" cy="4389129"/>
+                    </a:xfrm>
+                    <a:prstGeom prst="rect">
+                      <a:avLst/>
+                    </a:prstGeom>
+                  </pic:spPr>
+                </pic:pic>
+              </a:graphicData>
+            </a:graphic>
+          </wp:inline>
+        </w:drawing>
+      </w:r>
+    </w:p>
+    <w:p>
+      <w:pPr>
+        <w:pStyle w:val="NoSpacing"/>
+      </w:pPr>
+      <w:r>
+        <w:t xml:space="preserve">Note on this learning rate in particular: </w:t>
+      </w:r>
       <w:bookmarkStart w:id="0" w:name="_GoBack"/>
       <w:bookmarkEnd w:id="0"/>
       <w:r>
-        <w:t>data so I doubt that was the problem here.</w:t>
+        <w:t>this learning rate deviates from the rest in a peculiar way, since both the initial and terminal accuracies are both relatively low when compared to the other learning rates)</w:t>
+      </w:r>
+    </w:p>
+    <w:p>
+      <w:pPr>
+        <w:pStyle w:val="NoSpacing"/>
+      </w:pPr>
+      <w:r>
+        <w:lastRenderedPageBreak/>
+        <w:t>Learning rate = 0.01</w:t>
+      </w:r>
+      <w:r>
+        <w:t>:</w:t>
+      </w:r>
+      <w:r>
+        <w:rPr>
+          <w:noProof/>
+        </w:rPr>
+        <w:drawing>
+          <wp:inline distT="0" distB="0" distL="0" distR="0" wp14:anchorId="71BE18FC" wp14:editId="0FE4D033">
+            <wp:extent cx="5852172" cy="4389129"/>
+            <wp:effectExtent l="0" t="0" r="0" b="0"/>
+            <wp:docPr id="9" name="Picture 9"/>
+            <wp:cNvGraphicFramePr>
+              <a:graphicFrameLocks xmlns:a="http://schemas.openxmlformats.org/drawingml/2006/main" noChangeAspect="1"/>
+            </wp:cNvGraphicFramePr>
+            <a:graphic xmlns:a="http://schemas.openxmlformats.org/drawingml/2006/main">
+              <a:graphicData uri="http://schemas.openxmlformats.org/drawingml/2006/picture">
+                <pic:pic xmlns:pic="http://schemas.openxmlformats.org/drawingml/2006/picture">
+                  <pic:nvPicPr>
+                    <pic:cNvPr id="9" name="pa4_p9_lr_0.01.png"/>
+                    <pic:cNvPicPr/>
+                  </pic:nvPicPr>
+                  <pic:blipFill>
+                    <a:blip r:embed="rId12">
+                      <a:extLst>
+                        <a:ext uri="{28A0092B-C50C-407E-A947-70E740481C1C}">
+                          <a14:useLocalDpi xmlns:a14="http://schemas.microsoft.com/office/drawing/2010/main" val="0"/>
+                        </a:ext>
+                      </a:extLst>
+                    </a:blip>
+                    <a:stretch>
+                      <a:fillRect/>
+                    </a:stretch>
+                  </pic:blipFill>
+                  <pic:spPr>
+                    <a:xfrm>
+                      <a:off x="0" y="0"/>
+                      <a:ext cx="5852172" cy="4389129"/>
+                    </a:xfrm>
+                    <a:prstGeom prst="rect">
+                      <a:avLst/>
+                    </a:prstGeom>
+                  </pic:spPr>
+                </pic:pic>
+              </a:graphicData>
+            </a:graphic>
+          </wp:inline>
+        </w:drawing>
+      </w:r>
+    </w:p>
+    <w:p>
+      <w:pPr>
+        <w:pStyle w:val="NoSpacing"/>
+      </w:pPr>
+      <w:r>
+        <w:lastRenderedPageBreak/>
+        <w:t>Learning rate = 0.1:</w:t>
+      </w:r>
+      <w:r>
+        <w:rPr>
+          <w:noProof/>
+        </w:rPr>
+        <w:drawing>
+          <wp:inline distT="0" distB="0" distL="0" distR="0" wp14:anchorId="623243D3" wp14:editId="47CB1203">
+            <wp:extent cx="5852172" cy="4389129"/>
+            <wp:effectExtent l="0" t="0" r="0" b="0"/>
+            <wp:docPr id="10" name="Picture 10"/>
+            <wp:cNvGraphicFramePr>
+              <a:graphicFrameLocks xmlns:a="http://schemas.openxmlformats.org/drawingml/2006/main" noChangeAspect="1"/>
+            </wp:cNvGraphicFramePr>
+            <a:graphic xmlns:a="http://schemas.openxmlformats.org/drawingml/2006/main">
+              <a:graphicData uri="http://schemas.openxmlformats.org/drawingml/2006/picture">
+                <pic:pic xmlns:pic="http://schemas.openxmlformats.org/drawingml/2006/picture">
+                  <pic:nvPicPr>
+                    <pic:cNvPr id="10" name="pa4_p9_lr_0.1.png"/>
+                    <pic:cNvPicPr/>
+                  </pic:nvPicPr>
+                  <pic:blipFill>
+                    <a:blip r:embed="rId13">
+                      <a:extLst>
+                        <a:ext uri="{28A0092B-C50C-407E-A947-70E740481C1C}">
+                          <a14:useLocalDpi xmlns:a14="http://schemas.microsoft.com/office/drawing/2010/main" val="0"/>
+                        </a:ext>
+                      </a:extLst>
+                    </a:blip>
+                    <a:stretch>
+                      <a:fillRect/>
+                    </a:stretch>
+                  </pic:blipFill>
+                  <pic:spPr>
+                    <a:xfrm>
+                      <a:off x="0" y="0"/>
+                      <a:ext cx="5852172" cy="4389129"/>
+                    </a:xfrm>
+                    <a:prstGeom prst="rect">
+                      <a:avLst/>
+                    </a:prstGeom>
+                  </pic:spPr>
+                </pic:pic>
+              </a:graphicData>
+            </a:graphic>
+          </wp:inline>
+        </w:drawing>
+      </w:r>
+    </w:p>
+    <w:p>
+      <w:pPr>
+        <w:pStyle w:val="NoSpacing"/>
+      </w:pPr>
+      <w:r>
+        <w:lastRenderedPageBreak/>
+        <w:t>Learning rate = 0.09</w:t>
+      </w:r>
+      <w:r>
+        <w:t>:</w:t>
+      </w:r>
+      <w:r>
+        <w:rPr>
+          <w:noProof/>
+        </w:rPr>
+        <w:drawing>
+          <wp:inline distT="0" distB="0" distL="0" distR="0" wp14:anchorId="4D17AC60" wp14:editId="57D15042">
+            <wp:extent cx="5852172" cy="4389129"/>
+            <wp:effectExtent l="0" t="0" r="0" b="0"/>
+            <wp:docPr id="11" name="Picture 11"/>
+            <wp:cNvGraphicFramePr>
+              <a:graphicFrameLocks xmlns:a="http://schemas.openxmlformats.org/drawingml/2006/main" noChangeAspect="1"/>
+            </wp:cNvGraphicFramePr>
+            <a:graphic xmlns:a="http://schemas.openxmlformats.org/drawingml/2006/main">
+              <a:graphicData uri="http://schemas.openxmlformats.org/drawingml/2006/picture">
+                <pic:pic xmlns:pic="http://schemas.openxmlformats.org/drawingml/2006/picture">
+                  <pic:nvPicPr>
+                    <pic:cNvPr id="11" name="pa4_p9_lr_0.09.png"/>
+                    <pic:cNvPicPr/>
+                  </pic:nvPicPr>
+                  <pic:blipFill>
+                    <a:blip r:embed="rId14">
+                      <a:extLst>
+                        <a:ext uri="{28A0092B-C50C-407E-A947-70E740481C1C}">
+                          <a14:useLocalDpi xmlns:a14="http://schemas.microsoft.com/office/drawing/2010/main" val="0"/>
+                        </a:ext>
+                      </a:extLst>
+                    </a:blip>
+                    <a:stretch>
+                      <a:fillRect/>
+                    </a:stretch>
+                  </pic:blipFill>
+                  <pic:spPr>
+                    <a:xfrm>
+                      <a:off x="0" y="0"/>
+                      <a:ext cx="5852172" cy="4389129"/>
+                    </a:xfrm>
+                    <a:prstGeom prst="rect">
+                      <a:avLst/>
+                    </a:prstGeom>
+                  </pic:spPr>
+                </pic:pic>
+              </a:graphicData>
+            </a:graphic>
+          </wp:inline>
+        </w:drawing>
       </w:r>
     </w:p>
     <w:sectPr>

</xml_diff>

<commit_message>
updated report with part 10
</commit_message>
<xml_diff>
--- a/Computer Vision/PA4-hyperparameter_tuning/PA4_Report.docx
+++ b/Computer Vision/PA4-hyperparameter_tuning/PA4_Report.docx
@@ -1108,12 +1108,10 @@
         <w:pStyle w:val="NoSpacing"/>
       </w:pPr>
       <w:r>
-        <w:t xml:space="preserve">Note on this learning rate in particular: </w:t>
-      </w:r>
-      <w:bookmarkStart w:id="0" w:name="_GoBack"/>
-      <w:bookmarkEnd w:id="0"/>
-      <w:r>
-        <w:t>this learning rate deviates from the rest in a peculiar way, since both the initial and terminal accuracies are both relatively low when compared to the other learning rates)</w:t>
+        <w:t>Note on this learning rate in particular: this learning rate deviates from the rest in a peculiar way, since both the initial and terminal accuracies are both relatively low when compared to the other learning rates</w:t>
+      </w:r>
+      <w:r>
+        <w:t xml:space="preserve">. I believe this may be because the learning rate is too many orders of magnitude smaller than the more “optimal” learning rates; as such, it learns too slowly and </w:t>
       </w:r>
     </w:p>
     <w:p>
@@ -1286,6 +1284,102 @@
           </wp:inline>
         </w:drawing>
       </w:r>
+    </w:p>
+    <w:p>
+      <w:pPr>
+        <w:pStyle w:val="NoSpacing"/>
+      </w:pPr>
+    </w:p>
+    <w:p>
+      <w:pPr>
+        <w:pStyle w:val="NoSpacing"/>
+      </w:pPr>
+      <w:r>
+        <w:t xml:space="preserve">10) In my case, </w:t>
+      </w:r>
+      <w:proofErr w:type="spellStart"/>
+      <w:r>
+        <w:t>AdaDelta</w:t>
+      </w:r>
+      <w:proofErr w:type="spellEnd"/>
+      <w:r>
+        <w:t xml:space="preserve"> seemed to slightly outperform SGD in terms of accuracy (sometimes by even 5%), though I did notice that SGD </w:t>
+      </w:r>
+      <w:proofErr w:type="gramStart"/>
+      <w:r>
+        <w:t>definitely seemed</w:t>
+      </w:r>
+      <w:proofErr w:type="gramEnd"/>
+      <w:r>
+        <w:t xml:space="preserve"> to converge a lot smoother and without the </w:t>
+      </w:r>
+      <w:r>
+        <w:t>wilder</w:t>
+      </w:r>
+      <w:r>
+        <w:t xml:space="preserve"> bumps that were characteristic of </w:t>
+      </w:r>
+      <w:proofErr w:type="spellStart"/>
+      <w:r>
+        <w:t>AdaDelta</w:t>
+      </w:r>
+      <w:proofErr w:type="spellEnd"/>
+      <w:r>
+        <w:t>.</w:t>
+      </w:r>
+    </w:p>
+    <w:p>
+      <w:pPr>
+        <w:pStyle w:val="NoSpacing"/>
+      </w:pPr>
+    </w:p>
+    <w:p>
+      <w:pPr>
+        <w:pStyle w:val="NoSpacing"/>
+      </w:pPr>
+      <w:r>
+        <w:t>When I changed the learning rate, I noticed that there wasn’t much of a difference between them for the most part, until the learning rates changed by orders of magnitude. For instance, learning rates of 0.01 and 0.09 performed relatively similarly, but learning rates of 0.1 and 0.0001 were extremely different.</w:t>
+      </w:r>
+      <w:r>
+        <w:t xml:space="preserve"> Surprisingly, all of them were useful except the learning rate of 0.0001. I somewhat expected the accuracy to be low for this learning rate, since I thought the model would learn too slowly. However, I also expected the learning rate of 0.1 to be too high, but surprisingly the model performed similarly on this learning rate to the others</w:t>
+      </w:r>
+      <w:r>
+        <w:t xml:space="preserve"> (but had a bit of a discrepancy between the train and test accuracies</w:t>
+      </w:r>
+      <w:r>
+        <w:t xml:space="preserve"> compared to say, </w:t>
+      </w:r>
+      <w:proofErr w:type="spellStart"/>
+      <w:r>
+        <w:t>lr</w:t>
+      </w:r>
+      <w:proofErr w:type="spellEnd"/>
+      <w:r>
+        <w:t xml:space="preserve"> = 0.01</w:t>
+      </w:r>
+      <w:r>
+        <w:t>, which matches closely</w:t>
+      </w:r>
+      <w:r>
+        <w:t>)</w:t>
+      </w:r>
+      <w:r>
+        <w:t>.</w:t>
+      </w:r>
+      <w:r>
+        <w:t xml:space="preserve"> In the case of these learning rates, there is </w:t>
+      </w:r>
+      <w:r>
+        <w:t>a</w:t>
+      </w:r>
+      <w:r>
+        <w:t xml:space="preserve"> tradeoff: the lower the learning rate, the</w:t>
+      </w:r>
+      <w:r>
+        <w:t xml:space="preserve"> less likely the model is to converge, and the same can be said for an excessively high learning rate (such as 1.0), for SGD.</w:t>
+      </w:r>
+      <w:bookmarkStart w:id="0" w:name="_GoBack"/>
+      <w:bookmarkEnd w:id="0"/>
     </w:p>
     <w:sectPr>
       <w:pgSz w:w="12240" w:h="15840"/>

</xml_diff>